<commit_message>
Created a folder for A2_Documentation.
</commit_message>
<xml_diff>
--- a/Team Meeting #7 - Meeting Minutes.docx
+++ b/Team Meeting #7 - Meeting Minutes.docx
@@ -1009,7 +1009,21 @@
                 <w:sz w:val="24"/>
                 <w:szCs w:val="24"/>
               </w:rPr>
-              <w:t>The feature of hiding passwords with asterisks’ will be done with ncursors.</w:t>
+              <w:t xml:space="preserve">The feature of </w:t>
+            </w:r>
+            <w:r>
+              <w:rPr>
+                <w:sz w:val="24"/>
+                <w:szCs w:val="24"/>
+              </w:rPr>
+              <w:t>hiding passwords with asterisks</w:t>
+            </w:r>
+            <w:r>
+              <w:rPr>
+                <w:sz w:val="24"/>
+                <w:szCs w:val="24"/>
+              </w:rPr>
+              <w:t xml:space="preserve"> will be done with ncursors.</w:t>
             </w:r>
           </w:p>
         </w:tc>

</xml_diff>